<commit_message>
updated html files and views.py
</commit_message>
<xml_diff>
--- a/AI_application.docx
+++ b/AI_application.docx
@@ -1,6 +1,6 @@
 
 <file path=word/document.xml><?xml version="1.0" encoding="utf-8"?>
-<w:document xmlns:wpc="http://schemas.microsoft.com/office/word/2010/wordprocessingCanvas" xmlns:cx="http://schemas.microsoft.com/office/drawing/2014/chartex" xmlns:cx1="http://schemas.microsoft.com/office/drawing/2015/9/8/chartex" xmlns:cx2="http://schemas.microsoft.com/office/drawing/2015/10/21/chartex" xmlns:cx3="http://schemas.microsoft.com/office/drawing/2016/5/9/chartex" xmlns:cx4="http://schemas.microsoft.com/office/drawing/2016/5/10/chartex" xmlns:cx5="http://schemas.microsoft.com/office/drawing/2016/5/11/chartex" xmlns:cx6="http://schemas.microsoft.com/office/drawing/2016/5/12/chartex" xmlns:cx7="http://schemas.microsoft.com/office/drawing/2016/5/13/chartex" xmlns:cx8="http://schemas.microsoft.com/office/drawing/2016/5/14/chartex" xmlns:mc="http://schemas.openxmlformats.org/markup-compatibility/2006" xmlns:aink="http://schemas.microsoft.com/office/drawing/2016/ink" xmlns:am3d="http://schemas.microsoft.com/office/drawing/2017/model3d" xmlns:o="urn:schemas-microsoft-com:office:office" xmlns:r="http://schemas.openxmlformats.org/officeDocument/2006/relationships" xmlns:m="http://schemas.openxmlformats.org/officeDocument/2006/math" xmlns:v="urn:schemas-microsoft-com:vml" xmlns:wp14="http://schemas.microsoft.com/office/word/2010/wordprocessingDrawing" xmlns:wp="http://schemas.openxmlformats.org/drawingml/2006/wordprocessingDrawing" xmlns:w10="urn:schemas-microsoft-com:office:word" xmlns:w="http://schemas.openxmlformats.org/wordprocessingml/2006/main" xmlns:w14="http://schemas.microsoft.com/office/word/2010/wordml" xmlns:w15="http://schemas.microsoft.com/office/word/2012/wordml" xmlns:w16cex="http://schemas.microsoft.com/office/word/2018/wordml/cex" xmlns:w16cid="http://schemas.microsoft.com/office/word/2016/wordml/cid" xmlns:w16="http://schemas.microsoft.com/office/word/2018/wordml" xmlns:w16sdtdh="http://schemas.microsoft.com/office/word/2020/wordml/sdtdatahash" xmlns:w16se="http://schemas.microsoft.com/office/word/2015/wordml/symex" xmlns:wpg="http://schemas.microsoft.com/office/word/2010/wordprocessingGroup" xmlns:wpi="http://schemas.microsoft.com/office/word/2010/wordprocessingInk" xmlns:wne="http://schemas.microsoft.com/office/word/2006/wordml" xmlns:wps="http://schemas.microsoft.com/office/word/2010/wordprocessingShape" mc:Ignorable="w14 w15 w16se w16cid w16 w16cex w16sdtdh wp14">
+<w:document xmlns:wpc="http://schemas.microsoft.com/office/word/2010/wordprocessingCanvas" xmlns:cx="http://schemas.microsoft.com/office/drawing/2014/chartex" xmlns:cx1="http://schemas.microsoft.com/office/drawing/2015/9/8/chartex" xmlns:cx2="http://schemas.microsoft.com/office/drawing/2015/10/21/chartex" xmlns:cx3="http://schemas.microsoft.com/office/drawing/2016/5/9/chartex" xmlns:cx4="http://schemas.microsoft.com/office/drawing/2016/5/10/chartex" xmlns:cx5="http://schemas.microsoft.com/office/drawing/2016/5/11/chartex" xmlns:cx6="http://schemas.microsoft.com/office/drawing/2016/5/12/chartex" xmlns:cx7="http://schemas.microsoft.com/office/drawing/2016/5/13/chartex" xmlns:cx8="http://schemas.microsoft.com/office/drawing/2016/5/14/chartex" xmlns:mc="http://schemas.openxmlformats.org/markup-compatibility/2006" xmlns:aink="http://schemas.microsoft.com/office/drawing/2016/ink" xmlns:am3d="http://schemas.microsoft.com/office/drawing/2017/model3d" xmlns:o="urn:schemas-microsoft-com:office:office" xmlns:oel="http://schemas.microsoft.com/office/2019/extlst" xmlns:r="http://schemas.openxmlformats.org/officeDocument/2006/relationships" xmlns:m="http://schemas.openxmlformats.org/officeDocument/2006/math" xmlns:v="urn:schemas-microsoft-com:vml" xmlns:wp14="http://schemas.microsoft.com/office/word/2010/wordprocessingDrawing" xmlns:wp="http://schemas.openxmlformats.org/drawingml/2006/wordprocessingDrawing" xmlns:w10="urn:schemas-microsoft-com:office:word" xmlns:w="http://schemas.openxmlformats.org/wordprocessingml/2006/main" xmlns:w14="http://schemas.microsoft.com/office/word/2010/wordml" xmlns:w15="http://schemas.microsoft.com/office/word/2012/wordml" xmlns:w16cex="http://schemas.microsoft.com/office/word/2018/wordml/cex" xmlns:w16cid="http://schemas.microsoft.com/office/word/2016/wordml/cid" xmlns:w16="http://schemas.microsoft.com/office/word/2018/wordml" xmlns:w16sdtdh="http://schemas.microsoft.com/office/word/2020/wordml/sdtdatahash" xmlns:w16se="http://schemas.microsoft.com/office/word/2015/wordml/symex" xmlns:wpg="http://schemas.microsoft.com/office/word/2010/wordprocessingGroup" xmlns:wpi="http://schemas.microsoft.com/office/word/2010/wordprocessingInk" xmlns:wne="http://schemas.microsoft.com/office/word/2006/wordml" xmlns:wps="http://schemas.microsoft.com/office/word/2010/wordprocessingShape" mc:Ignorable="w14 w15 w16se w16cid w16 w16cex w16sdtdh wp14">
   <w:body>
     <w:p>
       <w:pPr>
@@ -782,23 +782,7 @@
           <w:szCs w:val="36"/>
           <w:lang w:val="en-US"/>
         </w:rPr>
-        <w:t xml:space="preserve">to drop </w:t>
-      </w:r>
-      <w:r>
-        <w:rPr>
-          <w:sz w:val="28"/>
-          <w:szCs w:val="36"/>
-          <w:lang w:val="en-US"/>
-        </w:rPr>
-        <w:t>from data</w:t>
-      </w:r>
-      <w:r>
-        <w:rPr>
-          <w:sz w:val="28"/>
-          <w:szCs w:val="36"/>
-          <w:lang w:val="en-US"/>
-        </w:rPr>
-        <w:t xml:space="preserve"> </w:t>
+        <w:t xml:space="preserve">to drop from data </w:t>
       </w:r>
       <w:r>
         <w:rPr>
@@ -962,6 +946,214 @@
           <w:lang w:val="en-US"/>
         </w:rPr>
         <w:t>ser can access and test the model in ‘Profile’ page.</w:t>
+      </w:r>
+    </w:p>
+    <w:p>
+      <w:pPr>
+        <w:jc w:val="both"/>
+        <w:rPr>
+          <w:sz w:val="28"/>
+          <w:szCs w:val="36"/>
+          <w:lang w:val="en-US"/>
+        </w:rPr>
+      </w:pPr>
+    </w:p>
+    <w:p>
+      <w:pPr>
+        <w:jc w:val="both"/>
+        <w:rPr>
+          <w:sz w:val="28"/>
+          <w:szCs w:val="36"/>
+          <w:lang w:val="en-US"/>
+        </w:rPr>
+      </w:pPr>
+    </w:p>
+    <w:p>
+      <w:pPr>
+        <w:jc w:val="both"/>
+        <w:rPr>
+          <w:sz w:val="28"/>
+          <w:szCs w:val="36"/>
+          <w:lang w:val="en-US"/>
+        </w:rPr>
+      </w:pPr>
+      <w:r>
+        <w:rPr>
+          <w:sz w:val="28"/>
+          <w:szCs w:val="36"/>
+          <w:lang w:val="en-US"/>
+        </w:rPr>
+        <w:lastRenderedPageBreak/>
+        <w:drawing>
+          <wp:inline distT="0" distB="0" distL="0" distR="0" wp14:anchorId="6F7B82B6" wp14:editId="3EC5DAFB">
+            <wp:extent cx="6300470" cy="3329940"/>
+            <wp:effectExtent l="0" t="0" r="5080" b="3810"/>
+            <wp:docPr id="1" name="Picture 1"/>
+            <wp:cNvGraphicFramePr>
+              <a:graphicFrameLocks xmlns:a="http://schemas.openxmlformats.org/drawingml/2006/main" noChangeAspect="1"/>
+            </wp:cNvGraphicFramePr>
+            <a:graphic xmlns:a="http://schemas.openxmlformats.org/drawingml/2006/main">
+              <a:graphicData uri="http://schemas.openxmlformats.org/drawingml/2006/picture">
+                <pic:pic xmlns:pic="http://schemas.openxmlformats.org/drawingml/2006/picture">
+                  <pic:nvPicPr>
+                    <pic:cNvPr id="1" name=""/>
+                    <pic:cNvPicPr/>
+                  </pic:nvPicPr>
+                  <pic:blipFill>
+                    <a:blip r:embed="rId5"/>
+                    <a:stretch>
+                      <a:fillRect/>
+                    </a:stretch>
+                  </pic:blipFill>
+                  <pic:spPr>
+                    <a:xfrm>
+                      <a:off x="0" y="0"/>
+                      <a:ext cx="6300470" cy="3329940"/>
+                    </a:xfrm>
+                    <a:prstGeom prst="rect">
+                      <a:avLst/>
+                    </a:prstGeom>
+                  </pic:spPr>
+                </pic:pic>
+              </a:graphicData>
+            </a:graphic>
+          </wp:inline>
+        </w:drawing>
+      </w:r>
+    </w:p>
+    <w:p>
+      <w:pPr>
+        <w:jc w:val="both"/>
+        <w:rPr>
+          <w:sz w:val="28"/>
+          <w:szCs w:val="36"/>
+          <w:lang w:val="en-US"/>
+        </w:rPr>
+      </w:pPr>
+    </w:p>
+    <w:p>
+      <w:pPr>
+        <w:jc w:val="both"/>
+        <w:rPr>
+          <w:sz w:val="28"/>
+          <w:szCs w:val="36"/>
+          <w:lang w:val="en-US"/>
+        </w:rPr>
+      </w:pPr>
+      <w:r>
+        <w:rPr>
+          <w:sz w:val="28"/>
+          <w:szCs w:val="36"/>
+          <w:lang w:val="en-US"/>
+        </w:rPr>
+        <w:drawing>
+          <wp:inline distT="0" distB="0" distL="0" distR="0" wp14:anchorId="1CB2085A" wp14:editId="0A2DB1B3">
+            <wp:extent cx="6300470" cy="4681220"/>
+            <wp:effectExtent l="0" t="0" r="5080" b="5080"/>
+            <wp:docPr id="2" name="Picture 2" descr="Text&#10;&#10;Description automatically generated"/>
+            <wp:cNvGraphicFramePr>
+              <a:graphicFrameLocks xmlns:a="http://schemas.openxmlformats.org/drawingml/2006/main" noChangeAspect="1"/>
+            </wp:cNvGraphicFramePr>
+            <a:graphic xmlns:a="http://schemas.openxmlformats.org/drawingml/2006/main">
+              <a:graphicData uri="http://schemas.openxmlformats.org/drawingml/2006/picture">
+                <pic:pic xmlns:pic="http://schemas.openxmlformats.org/drawingml/2006/picture">
+                  <pic:nvPicPr>
+                    <pic:cNvPr id="2" name="Picture 2" descr="Text&#10;&#10;Description automatically generated"/>
+                    <pic:cNvPicPr/>
+                  </pic:nvPicPr>
+                  <pic:blipFill>
+                    <a:blip r:embed="rId6"/>
+                    <a:stretch>
+                      <a:fillRect/>
+                    </a:stretch>
+                  </pic:blipFill>
+                  <pic:spPr>
+                    <a:xfrm>
+                      <a:off x="0" y="0"/>
+                      <a:ext cx="6300470" cy="4681220"/>
+                    </a:xfrm>
+                    <a:prstGeom prst="rect">
+                      <a:avLst/>
+                    </a:prstGeom>
+                  </pic:spPr>
+                </pic:pic>
+              </a:graphicData>
+            </a:graphic>
+          </wp:inline>
+        </w:drawing>
+      </w:r>
+    </w:p>
+    <w:p>
+      <w:pPr>
+        <w:jc w:val="both"/>
+        <w:rPr>
+          <w:sz w:val="28"/>
+          <w:szCs w:val="36"/>
+          <w:lang w:val="en-US"/>
+        </w:rPr>
+      </w:pPr>
+    </w:p>
+    <w:p>
+      <w:pPr>
+        <w:jc w:val="both"/>
+        <w:rPr>
+          <w:sz w:val="28"/>
+          <w:szCs w:val="36"/>
+          <w:lang w:val="en-US"/>
+        </w:rPr>
+      </w:pPr>
+    </w:p>
+    <w:p>
+      <w:pPr>
+        <w:jc w:val="both"/>
+        <w:rPr>
+          <w:sz w:val="28"/>
+          <w:szCs w:val="36"/>
+          <w:lang w:val="en-US"/>
+        </w:rPr>
+      </w:pPr>
+      <w:r>
+        <w:rPr>
+          <w:sz w:val="28"/>
+          <w:szCs w:val="36"/>
+          <w:lang w:val="en-US"/>
+        </w:rPr>
+        <w:lastRenderedPageBreak/>
+        <w:drawing>
+          <wp:inline distT="0" distB="0" distL="0" distR="0" wp14:anchorId="5C29AEF8" wp14:editId="0F9EE319">
+            <wp:extent cx="6300470" cy="4913630"/>
+            <wp:effectExtent l="0" t="0" r="5080" b="1270"/>
+            <wp:docPr id="3" name="Picture 3" descr="Text&#10;&#10;Description automatically generated"/>
+            <wp:cNvGraphicFramePr>
+              <a:graphicFrameLocks xmlns:a="http://schemas.openxmlformats.org/drawingml/2006/main" noChangeAspect="1"/>
+            </wp:cNvGraphicFramePr>
+            <a:graphic xmlns:a="http://schemas.openxmlformats.org/drawingml/2006/main">
+              <a:graphicData uri="http://schemas.openxmlformats.org/drawingml/2006/picture">
+                <pic:pic xmlns:pic="http://schemas.openxmlformats.org/drawingml/2006/picture">
+                  <pic:nvPicPr>
+                    <pic:cNvPr id="3" name="Picture 3" descr="Text&#10;&#10;Description automatically generated"/>
+                    <pic:cNvPicPr/>
+                  </pic:nvPicPr>
+                  <pic:blipFill>
+                    <a:blip r:embed="rId7"/>
+                    <a:stretch>
+                      <a:fillRect/>
+                    </a:stretch>
+                  </pic:blipFill>
+                  <pic:spPr>
+                    <a:xfrm>
+                      <a:off x="0" y="0"/>
+                      <a:ext cx="6300470" cy="4913630"/>
+                    </a:xfrm>
+                    <a:prstGeom prst="rect">
+                      <a:avLst/>
+                    </a:prstGeom>
+                  </pic:spPr>
+                </pic:pic>
+              </a:graphicData>
+            </a:graphic>
+          </wp:inline>
+        </w:drawing>
       </w:r>
     </w:p>
     <w:sectPr>
@@ -975,7 +1167,7 @@
 </file>
 
 <file path=word/numbering.xml><?xml version="1.0" encoding="utf-8"?>
-<w:numbering xmlns:wpc="http://schemas.microsoft.com/office/word/2010/wordprocessingCanvas" xmlns:cx="http://schemas.microsoft.com/office/drawing/2014/chartex" xmlns:cx1="http://schemas.microsoft.com/office/drawing/2015/9/8/chartex" xmlns:cx2="http://schemas.microsoft.com/office/drawing/2015/10/21/chartex" xmlns:cx3="http://schemas.microsoft.com/office/drawing/2016/5/9/chartex" xmlns:cx4="http://schemas.microsoft.com/office/drawing/2016/5/10/chartex" xmlns:cx5="http://schemas.microsoft.com/office/drawing/2016/5/11/chartex" xmlns:cx6="http://schemas.microsoft.com/office/drawing/2016/5/12/chartex" xmlns:cx7="http://schemas.microsoft.com/office/drawing/2016/5/13/chartex" xmlns:cx8="http://schemas.microsoft.com/office/drawing/2016/5/14/chartex" xmlns:mc="http://schemas.openxmlformats.org/markup-compatibility/2006" xmlns:aink="http://schemas.microsoft.com/office/drawing/2016/ink" xmlns:am3d="http://schemas.microsoft.com/office/drawing/2017/model3d" xmlns:o="urn:schemas-microsoft-com:office:office" xmlns:r="http://schemas.openxmlformats.org/officeDocument/2006/relationships" xmlns:m="http://schemas.openxmlformats.org/officeDocument/2006/math" xmlns:v="urn:schemas-microsoft-com:vml" xmlns:wp14="http://schemas.microsoft.com/office/word/2010/wordprocessingDrawing" xmlns:wp="http://schemas.openxmlformats.org/drawingml/2006/wordprocessingDrawing" xmlns:w10="urn:schemas-microsoft-com:office:word" xmlns:w="http://schemas.openxmlformats.org/wordprocessingml/2006/main" xmlns:w14="http://schemas.microsoft.com/office/word/2010/wordml" xmlns:w15="http://schemas.microsoft.com/office/word/2012/wordml" xmlns:w16cex="http://schemas.microsoft.com/office/word/2018/wordml/cex" xmlns:w16cid="http://schemas.microsoft.com/office/word/2016/wordml/cid" xmlns:w16="http://schemas.microsoft.com/office/word/2018/wordml" xmlns:w16sdtdh="http://schemas.microsoft.com/office/word/2020/wordml/sdtdatahash" xmlns:w16se="http://schemas.microsoft.com/office/word/2015/wordml/symex" xmlns:wpg="http://schemas.microsoft.com/office/word/2010/wordprocessingGroup" xmlns:wpi="http://schemas.microsoft.com/office/word/2010/wordprocessingInk" xmlns:wne="http://schemas.microsoft.com/office/word/2006/wordml" xmlns:wps="http://schemas.microsoft.com/office/word/2010/wordprocessingShape" mc:Ignorable="w14 w15 w16se w16cid w16 w16cex w16sdtdh wp14">
+<w:numbering xmlns:wpc="http://schemas.microsoft.com/office/word/2010/wordprocessingCanvas" xmlns:cx="http://schemas.microsoft.com/office/drawing/2014/chartex" xmlns:cx1="http://schemas.microsoft.com/office/drawing/2015/9/8/chartex" xmlns:cx2="http://schemas.microsoft.com/office/drawing/2015/10/21/chartex" xmlns:cx3="http://schemas.microsoft.com/office/drawing/2016/5/9/chartex" xmlns:cx4="http://schemas.microsoft.com/office/drawing/2016/5/10/chartex" xmlns:cx5="http://schemas.microsoft.com/office/drawing/2016/5/11/chartex" xmlns:cx6="http://schemas.microsoft.com/office/drawing/2016/5/12/chartex" xmlns:cx7="http://schemas.microsoft.com/office/drawing/2016/5/13/chartex" xmlns:cx8="http://schemas.microsoft.com/office/drawing/2016/5/14/chartex" xmlns:mc="http://schemas.openxmlformats.org/markup-compatibility/2006" xmlns:aink="http://schemas.microsoft.com/office/drawing/2016/ink" xmlns:am3d="http://schemas.microsoft.com/office/drawing/2017/model3d" xmlns:o="urn:schemas-microsoft-com:office:office" xmlns:oel="http://schemas.microsoft.com/office/2019/extlst" xmlns:r="http://schemas.openxmlformats.org/officeDocument/2006/relationships" xmlns:m="http://schemas.openxmlformats.org/officeDocument/2006/math" xmlns:v="urn:schemas-microsoft-com:vml" xmlns:wp14="http://schemas.microsoft.com/office/word/2010/wordprocessingDrawing" xmlns:wp="http://schemas.openxmlformats.org/drawingml/2006/wordprocessingDrawing" xmlns:w10="urn:schemas-microsoft-com:office:word" xmlns:w="http://schemas.openxmlformats.org/wordprocessingml/2006/main" xmlns:w14="http://schemas.microsoft.com/office/word/2010/wordml" xmlns:w15="http://schemas.microsoft.com/office/word/2012/wordml" xmlns:w16cex="http://schemas.microsoft.com/office/word/2018/wordml/cex" xmlns:w16cid="http://schemas.microsoft.com/office/word/2016/wordml/cid" xmlns:w16="http://schemas.microsoft.com/office/word/2018/wordml" xmlns:w16sdtdh="http://schemas.microsoft.com/office/word/2020/wordml/sdtdatahash" xmlns:w16se="http://schemas.microsoft.com/office/word/2015/wordml/symex" xmlns:wpg="http://schemas.microsoft.com/office/word/2010/wordprocessingGroup" xmlns:wpi="http://schemas.microsoft.com/office/word/2010/wordprocessingInk" xmlns:wne="http://schemas.microsoft.com/office/word/2006/wordml" xmlns:wps="http://schemas.microsoft.com/office/word/2010/wordprocessingShape" mc:Ignorable="w14 w15 w16se w16cid w16 w16cex w16sdtdh wp14">
   <w:abstractNum w:abstractNumId="0" w15:restartNumberingAfterBreak="0">
     <w:nsid w:val="25782362"/>
     <w:multiLevelType w:val="hybridMultilevel"/>
@@ -1315,13 +1507,13 @@
       </w:rPr>
     </w:lvl>
   </w:abstractNum>
-  <w:num w:numId="1">
+  <w:num w:numId="1" w16cid:durableId="1543126347">
     <w:abstractNumId w:val="2"/>
   </w:num>
-  <w:num w:numId="2">
+  <w:num w:numId="2" w16cid:durableId="509371810">
     <w:abstractNumId w:val="1"/>
   </w:num>
-  <w:num w:numId="3">
+  <w:num w:numId="3" w16cid:durableId="741373542">
     <w:abstractNumId w:val="0"/>
   </w:num>
 </w:numbering>

</xml_diff>